<commit_message>
Wrote most of Adding the Camera Module.docx. Adjusted some text in Adding a Boot Screen. Adjusted comments in CameraFeedScreen and CameraMainScreen kivy files.
</commit_message>
<xml_diff>
--- a/Documentation/Example_Adding a Boot Screen.docx
+++ b/Documentation/Example_Adding a Boot Screen.docx
@@ -2,6 +2,70 @@
 <file path=word/document.xml><?xml version="1.0" encoding="utf-8"?>
 <w:document xmlns:wpc="http://schemas.microsoft.com/office/word/2010/wordprocessingCanvas" xmlns:cx="http://schemas.microsoft.com/office/drawing/2014/chartex" xmlns:cx1="http://schemas.microsoft.com/office/drawing/2015/9/8/chartex" xmlns:cx2="http://schemas.microsoft.com/office/drawing/2015/10/21/chartex" xmlns:cx3="http://schemas.microsoft.com/office/drawing/2016/5/9/chartex" xmlns:cx4="http://schemas.microsoft.com/office/drawing/2016/5/10/chartex" xmlns:cx5="http://schemas.microsoft.com/office/drawing/2016/5/11/chartex" xmlns:cx6="http://schemas.microsoft.com/office/drawing/2016/5/12/chartex" xmlns:cx7="http://schemas.microsoft.com/office/drawing/2016/5/13/chartex" xmlns:cx8="http://schemas.microsoft.com/office/drawing/2016/5/14/chartex" xmlns:mc="http://schemas.openxmlformats.org/markup-compatibility/2006" xmlns:aink="http://schemas.microsoft.com/office/drawing/2016/ink" xmlns:am3d="http://schemas.microsoft.com/office/drawing/2017/model3d" xmlns:o="urn:schemas-microsoft-com:office:office" xmlns:r="http://schemas.openxmlformats.org/officeDocument/2006/relationships" xmlns:m="http://schemas.openxmlformats.org/officeDocument/2006/math" xmlns:v="urn:schemas-microsoft-com:vml" xmlns:wp14="http://schemas.microsoft.com/office/word/2010/wordprocessingDrawing" xmlns:wp="http://schemas.openxmlformats.org/drawingml/2006/wordprocessingDrawing" xmlns:w10="urn:schemas-microsoft-com:office:word" xmlns:w="http://schemas.openxmlformats.org/wordprocessingml/2006/main" xmlns:w14="http://schemas.microsoft.com/office/word/2010/wordml" xmlns:w15="http://schemas.microsoft.com/office/word/2012/wordml" xmlns:w16cex="http://schemas.microsoft.com/office/word/2018/wordml/cex" xmlns:w16cid="http://schemas.microsoft.com/office/word/2016/wordml/cid" xmlns:w16="http://schemas.microsoft.com/office/word/2018/wordml" xmlns:w16se="http://schemas.microsoft.com/office/word/2015/wordml/symex" xmlns:wpg="http://schemas.microsoft.com/office/word/2010/wordprocessingGroup" xmlns:wpi="http://schemas.microsoft.com/office/word/2010/wordprocessingInk" xmlns:wne="http://schemas.microsoft.com/office/word/2006/wordml" xmlns:wps="http://schemas.microsoft.com/office/word/2010/wordprocessingShape" mc:Ignorable="w14 w15 w16se w16cid w16 w16cex wp14">
   <w:body>
+    <w:p>
+      <w:pPr>
+        <w:rPr>
+          <w:b/>
+          <w:bCs/>
+          <w:sz w:val="32"/>
+          <w:szCs w:val="32"/>
+        </w:rPr>
+      </w:pPr>
+      <w:r>
+        <w:rPr>
+          <w:b/>
+          <w:bCs/>
+          <w:sz w:val="32"/>
+          <w:szCs w:val="32"/>
+        </w:rPr>
+        <w:t xml:space="preserve">Example: Adding </w:t>
+      </w:r>
+      <w:r>
+        <w:rPr>
+          <w:b/>
+          <w:bCs/>
+          <w:sz w:val="32"/>
+          <w:szCs w:val="32"/>
+        </w:rPr>
+        <w:t>a</w:t>
+      </w:r>
+      <w:r>
+        <w:rPr>
+          <w:b/>
+          <w:bCs/>
+          <w:sz w:val="32"/>
+          <w:szCs w:val="32"/>
+        </w:rPr>
+        <w:t xml:space="preserve"> </w:t>
+      </w:r>
+      <w:r>
+        <w:rPr>
+          <w:b/>
+          <w:bCs/>
+          <w:sz w:val="32"/>
+          <w:szCs w:val="32"/>
+        </w:rPr>
+        <w:t>Boot</w:t>
+      </w:r>
+      <w:r>
+        <w:rPr>
+          <w:b/>
+          <w:bCs/>
+          <w:sz w:val="32"/>
+          <w:szCs w:val="32"/>
+        </w:rPr>
+        <w:t xml:space="preserve"> </w:t>
+      </w:r>
+      <w:r>
+        <w:rPr>
+          <w:b/>
+          <w:bCs/>
+          <w:sz w:val="32"/>
+          <w:szCs w:val="32"/>
+        </w:rPr>
+        <w:t>Screen</w:t>
+      </w:r>
+    </w:p>
     <w:p>
       <w:r>
         <w:t xml:space="preserve">This </w:t>
@@ -285,7 +349,6 @@
         <w:ind w:left="720"/>
       </w:pPr>
       <w:r>
-        <w:lastRenderedPageBreak/>
         <w:t>This will import the new BootScreen into the kivy screen manager. Another line of code will need to be added around line 48, after the #Root comment:</w:t>
       </w:r>
     </w:p>
@@ -654,6 +717,7 @@
         </w:rPr>
         <w:t>'view/screens/main/</w:t>
       </w:r>
+      <w:proofErr w:type="spellStart"/>
       <w:r>
         <w:rPr>
           <w:rFonts w:ascii="Consolas" w:hAnsi="Consolas" w:cs="Consolas"/>
@@ -670,7 +734,17 @@
           <w:sz w:val="24"/>
           <w:szCs w:val="24"/>
         </w:rPr>
-        <w:t>tScreen.kv'</w:t>
+        <w:t>tScreen.kv</w:t>
+      </w:r>
+      <w:proofErr w:type="spellEnd"/>
+      <w:r>
+        <w:rPr>
+          <w:rFonts w:ascii="Consolas" w:hAnsi="Consolas" w:cs="Consolas"/>
+          <w:color w:val="008800"/>
+          <w:sz w:val="24"/>
+          <w:szCs w:val="24"/>
+        </w:rPr>
+        <w:t>'</w:t>
       </w:r>
       <w:r>
         <w:rPr>
@@ -752,6 +826,7 @@
         </w:rPr>
         <w:t xml:space="preserve"> </w:t>
       </w:r>
+      <w:proofErr w:type="spellStart"/>
       <w:proofErr w:type="gramStart"/>
       <w:r>
         <w:rPr>
@@ -771,6 +846,7 @@
         </w:rPr>
         <w:t>Screen</w:t>
       </w:r>
+      <w:proofErr w:type="spellEnd"/>
       <w:r>
         <w:rPr>
           <w:rFonts w:ascii="Consolas" w:hAnsi="Consolas" w:cs="Consolas"/>
@@ -1002,6 +1078,7 @@
           <w:sz w:val="24"/>
           <w:szCs w:val="24"/>
         </w:rPr>
+        <w:lastRenderedPageBreak/>
         <w:t> </w:t>
       </w:r>
     </w:p>
@@ -1036,7 +1113,6 @@
           <w:sz w:val="24"/>
           <w:szCs w:val="24"/>
         </w:rPr>
-        <w:lastRenderedPageBreak/>
         <w:t>from</w:t>
       </w:r>
       <w:r>
@@ -1385,7 +1461,27 @@
           <w:sz w:val="24"/>
           <w:szCs w:val="24"/>
         </w:rPr>
-        <w:t>'view/screens/main/BootScreen.kv'</w:t>
+        <w:t>'view/screens/main/</w:t>
+      </w:r>
+      <w:proofErr w:type="spellStart"/>
+      <w:r>
+        <w:rPr>
+          <w:rFonts w:ascii="Consolas" w:hAnsi="Consolas" w:cs="Consolas"/>
+          <w:color w:val="008800"/>
+          <w:sz w:val="24"/>
+          <w:szCs w:val="24"/>
+        </w:rPr>
+        <w:t>BootScreen.kv</w:t>
+      </w:r>
+      <w:proofErr w:type="spellEnd"/>
+      <w:r>
+        <w:rPr>
+          <w:rFonts w:ascii="Consolas" w:hAnsi="Consolas" w:cs="Consolas"/>
+          <w:color w:val="008800"/>
+          <w:sz w:val="24"/>
+          <w:szCs w:val="24"/>
+        </w:rPr>
+        <w:t>'</w:t>
       </w:r>
       <w:r>
         <w:rPr>
@@ -1473,6 +1569,7 @@
         </w:rPr>
         <w:t xml:space="preserve"> </w:t>
       </w:r>
+      <w:proofErr w:type="spellStart"/>
       <w:proofErr w:type="gramStart"/>
       <w:r>
         <w:rPr>
@@ -1483,6 +1580,7 @@
         </w:rPr>
         <w:t>BootScreen</w:t>
       </w:r>
+      <w:proofErr w:type="spellEnd"/>
       <w:r>
         <w:rPr>
           <w:rFonts w:ascii="Consolas" w:hAnsi="Consolas" w:cs="Consolas"/>
@@ -1707,10 +1805,7 @@
         <w:ind w:left="720"/>
       </w:pPr>
       <w:r>
-        <w:t>Now the layout of the screen will be adjusted to have 2 side buttons and a label for the user to know what is wanted.</w:t>
-      </w:r>
-      <w:r>
-        <w:t xml:space="preserve"> </w:t>
+        <w:t xml:space="preserve">Now the layout of the screen will be adjusted to have 2 side buttons and a label for the user to know what is wanted. </w:t>
       </w:r>
       <w:r>
         <w:t>Begin by replacing the text nested under GranuSideArea: (beginning on line 5 and proceeding through line 18) so that there are 4 new lines</w:t>
@@ -2175,16 +2270,7 @@
           <w:sz w:val="24"/>
           <w:szCs w:val="24"/>
         </w:rPr>
-        <w:t>‘</w:t>
-      </w:r>
-      <w:r>
-        <w:rPr>
-          <w:rFonts w:ascii="Consolas" w:hAnsi="Consolas" w:cs="Consolas"/>
-          <w:color w:val="008800"/>
-          <w:sz w:val="24"/>
-          <w:szCs w:val="24"/>
-        </w:rPr>
-        <w:t>main_screen’</w:t>
+        <w:t>‘main_screen’</w:t>
       </w:r>
       <w:r>
         <w:rPr>
@@ -2389,6 +2475,7 @@
           <w:sz w:val="24"/>
           <w:szCs w:val="24"/>
         </w:rPr>
+        <w:lastRenderedPageBreak/>
         <w:t xml:space="preserve">                text</w:t>
       </w:r>
       <w:r>
@@ -2448,7 +2535,6 @@
           <w:sz w:val="24"/>
           <w:szCs w:val="24"/>
         </w:rPr>
-        <w:lastRenderedPageBreak/>
         <w:t xml:space="preserve">                on_release</w:t>
       </w:r>
       <w:r>
@@ -2523,25 +2609,7 @@
           <w:sz w:val="24"/>
           <w:szCs w:val="24"/>
         </w:rPr>
-        <w:t>‘</w:t>
-      </w:r>
-      <w:r>
-        <w:rPr>
-          <w:rFonts w:ascii="Consolas" w:hAnsi="Consolas" w:cs="Consolas"/>
-          <w:color w:val="008800"/>
-          <w:sz w:val="24"/>
-          <w:szCs w:val="24"/>
-        </w:rPr>
-        <w:t>cam_</w:t>
-      </w:r>
-      <w:r>
-        <w:rPr>
-          <w:rFonts w:ascii="Consolas" w:hAnsi="Consolas" w:cs="Consolas"/>
-          <w:color w:val="008800"/>
-          <w:sz w:val="24"/>
-          <w:szCs w:val="24"/>
-        </w:rPr>
-        <w:t>main_screen’</w:t>
+        <w:t>‘cam_main_screen’</w:t>
       </w:r>
       <w:r>
         <w:rPr>
@@ -3408,34 +3476,7 @@
           <w:sz w:val="24"/>
           <w:szCs w:val="24"/>
         </w:rPr>
-        <w:t xml:space="preserve">         </w:t>
-      </w:r>
-      <w:r>
-        <w:rPr>
-          <w:rFonts w:ascii="Consolas" w:hAnsi="Consolas" w:cs="Consolas"/>
-          <w:color w:val="000000"/>
-          <w:sz w:val="24"/>
-          <w:szCs w:val="24"/>
-        </w:rPr>
-        <w:t xml:space="preserve"> </w:t>
-      </w:r>
-      <w:r>
-        <w:rPr>
-          <w:rFonts w:ascii="Consolas" w:hAnsi="Consolas" w:cs="Consolas"/>
-          <w:color w:val="000000"/>
-          <w:sz w:val="24"/>
-          <w:szCs w:val="24"/>
-        </w:rPr>
-        <w:t xml:space="preserve"> </w:t>
-      </w:r>
-      <w:r>
-        <w:rPr>
-          <w:rFonts w:ascii="Consolas" w:hAnsi="Consolas" w:cs="Consolas"/>
-          <w:color w:val="000000"/>
-          <w:sz w:val="24"/>
-          <w:szCs w:val="24"/>
-        </w:rPr>
-        <w:t xml:space="preserve"> </w:t>
+        <w:t xml:space="preserve">            </w:t>
       </w:r>
       <w:r>
         <w:rPr>
@@ -7090,6 +7131,7 @@
   <w:style w:type="character" w:default="1" w:styleId="DefaultParagraphFont">
     <w:name w:val="Default Paragraph Font"/>
     <w:uiPriority w:val="1"/>
+    <w:semiHidden/>
     <w:unhideWhenUsed/>
   </w:style>
   <w:style w:type="table" w:default="1" w:styleId="TableNormal">

</xml_diff>

<commit_message>
Revised documenation after another meeting with Dr. Cook. A new text file was added containing instructions on how to run the software on a computer other than a RaspberryPi. Revisions made to Adding the Camera Module. Updates were made to Raspberry Pi Setup and Kivy Screen Management. The README as a new subheading about future plans and a paragraph about development and testing on non-RPi devices.
</commit_message>
<xml_diff>
--- a/Documentation/Example_Adding a Boot Screen.docx
+++ b/Documentation/Example_Adding a Boot Screen.docx
@@ -67,31 +67,91 @@
       </w:r>
     </w:p>
     <w:p>
-      <w:r>
+      <w:pPr>
+        <w:rPr>
+          <w:color w:val="595959" w:themeColor="text1" w:themeTint="A6"/>
+        </w:rPr>
+      </w:pPr>
+      <w:r>
+        <w:rPr>
+          <w:color w:val="595959" w:themeColor="text1" w:themeTint="A6"/>
+        </w:rPr>
         <w:t xml:space="preserve">This </w:t>
       </w:r>
       <w:r>
+        <w:rPr>
+          <w:color w:val="595959" w:themeColor="text1" w:themeTint="A6"/>
+        </w:rPr>
         <w:t>document contains instructions for</w:t>
       </w:r>
       <w:r>
+        <w:rPr>
+          <w:color w:val="595959" w:themeColor="text1" w:themeTint="A6"/>
+        </w:rPr>
         <w:t xml:space="preserve"> a hypothetical </w:t>
       </w:r>
       <w:r>
+        <w:rPr>
+          <w:color w:val="595959" w:themeColor="text1" w:themeTint="A6"/>
+        </w:rPr>
         <w:t>case</w:t>
       </w:r>
       <w:r>
+        <w:rPr>
+          <w:color w:val="595959" w:themeColor="text1" w:themeTint="A6"/>
+        </w:rPr>
         <w:t xml:space="preserve"> </w:t>
       </w:r>
       <w:r>
+        <w:rPr>
+          <w:color w:val="595959" w:themeColor="text1" w:themeTint="A6"/>
+        </w:rPr>
         <w:t>where</w:t>
       </w:r>
       <w:r>
+        <w:rPr>
+          <w:color w:val="595959" w:themeColor="text1" w:themeTint="A6"/>
+        </w:rPr>
         <w:t xml:space="preserve"> a new screen may be created for a user to choose between the Stalk Pushing test and </w:t>
       </w:r>
       <w:r>
+        <w:rPr>
+          <w:color w:val="595959" w:themeColor="text1" w:themeTint="A6"/>
+        </w:rPr>
         <w:t xml:space="preserve">Camera testing modes at device startup. </w:t>
       </w:r>
     </w:p>
+    <w:p/>
+    <w:p>
+      <w:pPr>
+        <w:rPr>
+          <w:sz w:val="22"/>
+          <w:szCs w:val="22"/>
+        </w:rPr>
+      </w:pPr>
+      <w:r>
+        <w:rPr>
+          <w:sz w:val="22"/>
+          <w:szCs w:val="22"/>
+        </w:rPr>
+        <w:t xml:space="preserve">Note: The code contained in this file is the only instance of the code and is not found any where else. It was written without any </w:t>
+      </w:r>
+      <w:r>
+        <w:rPr>
+          <w:sz w:val="22"/>
+          <w:szCs w:val="22"/>
+        </w:rPr>
+        <w:t>testing but</w:t>
+      </w:r>
+      <w:r>
+        <w:rPr>
+          <w:sz w:val="22"/>
+          <w:szCs w:val="22"/>
+        </w:rPr>
+        <w:t xml:space="preserve"> should provide an overview of the process and illustrate the steps clearly.</w:t>
+      </w:r>
+    </w:p>
+    <w:p/>
     <w:p>
       <w:pPr>
         <w:rPr>
@@ -263,6 +323,7 @@
         <w:ind w:left="720" w:hanging="720"/>
       </w:pPr>
       <w:r>
+        <w:lastRenderedPageBreak/>
         <w:t>Step 4: Add</w:t>
       </w:r>
       <w:r>
@@ -670,7 +731,6 @@
           <w:szCs w:val="24"/>
         </w:rPr>
       </w:pPr>
-      <w:proofErr w:type="spellStart"/>
       <w:r>
         <w:rPr>
           <w:rFonts w:ascii="Consolas" w:hAnsi="Consolas" w:cs="Consolas"/>
@@ -698,7 +758,6 @@
         </w:rPr>
         <w:t>load_file</w:t>
       </w:r>
-      <w:proofErr w:type="spellEnd"/>
       <w:r>
         <w:rPr>
           <w:rFonts w:ascii="Consolas" w:hAnsi="Consolas" w:cs="Consolas"/>
@@ -856,7 +915,6 @@
         </w:rPr>
         <w:t>(</w:t>
       </w:r>
-      <w:proofErr w:type="spellStart"/>
       <w:proofErr w:type="gramEnd"/>
       <w:r>
         <w:rPr>
@@ -867,7 +925,6 @@
         </w:rPr>
         <w:t>BaseScreen</w:t>
       </w:r>
-      <w:proofErr w:type="spellEnd"/>
       <w:r>
         <w:rPr>
           <w:rFonts w:ascii="Consolas" w:hAnsi="Consolas" w:cs="Consolas"/>
@@ -939,6 +996,7 @@
         <w:ind w:left="720"/>
       </w:pPr>
       <w:r>
+        <w:lastRenderedPageBreak/>
         <w:t>And there should be no additional lines after line 12</w:t>
       </w:r>
       <w:r>
@@ -1078,7 +1136,6 @@
           <w:sz w:val="24"/>
           <w:szCs w:val="24"/>
         </w:rPr>
-        <w:lastRenderedPageBreak/>
         <w:t> </w:t>
       </w:r>
     </w:p>
@@ -1346,7 +1403,6 @@
         </w:rPr>
         <w:t xml:space="preserve"> </w:t>
       </w:r>
-      <w:proofErr w:type="spellStart"/>
       <w:r>
         <w:rPr>
           <w:rFonts w:ascii="Consolas" w:hAnsi="Consolas" w:cs="Consolas"/>
@@ -1356,7 +1412,6 @@
         </w:rPr>
         <w:t>BaseScreen</w:t>
       </w:r>
-      <w:proofErr w:type="spellEnd"/>
     </w:p>
     <w:p>
       <w:pPr>
@@ -1416,7 +1471,6 @@
           <w:szCs w:val="24"/>
         </w:rPr>
       </w:pPr>
-      <w:proofErr w:type="spellStart"/>
       <w:r>
         <w:rPr>
           <w:rFonts w:ascii="Consolas" w:hAnsi="Consolas" w:cs="Consolas"/>
@@ -1444,7 +1498,6 @@
         </w:rPr>
         <w:t>load_file</w:t>
       </w:r>
-      <w:proofErr w:type="spellEnd"/>
       <w:r>
         <w:rPr>
           <w:rFonts w:ascii="Consolas" w:hAnsi="Consolas" w:cs="Consolas"/>
@@ -1590,7 +1643,6 @@
         </w:rPr>
         <w:t>(</w:t>
       </w:r>
-      <w:proofErr w:type="spellStart"/>
       <w:proofErr w:type="gramEnd"/>
       <w:r>
         <w:rPr>
@@ -1601,7 +1653,6 @@
         </w:rPr>
         <w:t>BaseScreen</w:t>
       </w:r>
-      <w:proofErr w:type="spellEnd"/>
       <w:r>
         <w:rPr>
           <w:rFonts w:ascii="Consolas" w:hAnsi="Consolas" w:cs="Consolas"/>
@@ -2118,6 +2169,7 @@
           <w:sz w:val="24"/>
           <w:szCs w:val="24"/>
         </w:rPr>
+        <w:lastRenderedPageBreak/>
         <w:t xml:space="preserve">                text</w:t>
       </w:r>
       <w:r>
@@ -2475,7 +2527,6 @@
           <w:sz w:val="24"/>
           <w:szCs w:val="24"/>
         </w:rPr>
-        <w:lastRenderedPageBreak/>
         <w:t xml:space="preserve">                text</w:t>
       </w:r>
       <w:r>
@@ -3828,17 +3879,6 @@
         <w:t>'Which type of testing will be done today?'</w:t>
       </w:r>
     </w:p>
-    <w:p>
-      <w:pPr>
-        <w:ind w:left="720"/>
-      </w:pPr>
-    </w:p>
-    <w:p>
-      <w:pPr>
-        <w:ind w:left="720" w:hanging="720"/>
-      </w:pPr>
-    </w:p>
-    <w:p/>
     <w:sectPr>
       <w:pgSz w:w="12240" w:h="15840"/>
       <w:pgMar w:top="1440" w:right="1440" w:bottom="1440" w:left="1440" w:header="720" w:footer="720" w:gutter="0"/>

</xml_diff>